<commit_message>
Section 2 - data added.
</commit_message>
<xml_diff>
--- a/Finding the best place to open a bar in Vitória.docx
+++ b/Finding the best place to open a bar in Vitória.docx
@@ -47,37 +47,22 @@
     <w:p>
       <w:pPr>
         <w:jc w:val="center"/>
-        <w:rPr>
-          <w:lang w:val="en-US"/>
-        </w:rPr>
-      </w:pPr>
-      <w:r>
-        <w:rPr>
-          <w:lang w:val="en-US"/>
-        </w:rPr>
+      </w:pPr>
+      <w:r>
         <w:t>Roberto Carlos do Nascimento Siqueira</w:t>
       </w:r>
     </w:p>
     <w:p>
       <w:pPr>
         <w:jc w:val="center"/>
-        <w:rPr>
-          <w:lang w:val="en-US"/>
-        </w:rPr>
-      </w:pPr>
-      <w:r>
-        <w:rPr>
-          <w:lang w:val="en-US"/>
-        </w:rPr>
+      </w:pPr>
+      <w:r>
         <w:t>November 4, 2020</w:t>
       </w:r>
     </w:p>
     <w:p>
       <w:pPr>
         <w:jc w:val="both"/>
-        <w:rPr>
-          <w:lang w:val="en-US"/>
-        </w:rPr>
       </w:pPr>
     </w:p>
     <w:p>
@@ -216,6 +201,15 @@
           <w:bCs w:val="0"/>
           <w:lang w:val="en-US"/>
         </w:rPr>
+        <w:t xml:space="preserve">as the city with </w:t>
+      </w:r>
+      <w:r>
+        <w:rPr>
+          <w:rStyle w:val="Forte"/>
+          <w:b w:val="0"/>
+          <w:bCs w:val="0"/>
+          <w:lang w:val="en-US"/>
+        </w:rPr>
         <w:t>the best public services as education and healt</w:t>
       </w:r>
       <w:r>
@@ -234,6 +228,15 @@
           <w:bCs w:val="0"/>
           <w:lang w:val="en-US"/>
         </w:rPr>
+        <w:t xml:space="preserve"> in Brazil</w:t>
+      </w:r>
+      <w:r>
+        <w:rPr>
+          <w:rStyle w:val="Forte"/>
+          <w:b w:val="0"/>
+          <w:bCs w:val="0"/>
+          <w:lang w:val="en-US"/>
+        </w:rPr>
         <w:t>.</w:t>
       </w:r>
       <w:r>
@@ -387,7 +390,34 @@
           <w:bCs w:val="0"/>
           <w:lang w:val="en-US"/>
         </w:rPr>
-        <w:t xml:space="preserve"> main factors as criminal data, other</w:t>
+        <w:t xml:space="preserve"> main factors as</w:t>
+      </w:r>
+      <w:r>
+        <w:rPr>
+          <w:rStyle w:val="Forte"/>
+          <w:b w:val="0"/>
+          <w:bCs w:val="0"/>
+          <w:lang w:val="en-US"/>
+        </w:rPr>
+        <w:t xml:space="preserve"> </w:t>
+      </w:r>
+      <w:r>
+        <w:rPr>
+          <w:rStyle w:val="Forte"/>
+          <w:b w:val="0"/>
+          <w:bCs w:val="0"/>
+          <w:lang w:val="en-US"/>
+        </w:rPr>
+        <w:t>per capita income</w:t>
+      </w:r>
+      <w:r>
+        <w:rPr>
+          <w:rStyle w:val="Forte"/>
+          <w:b w:val="0"/>
+          <w:bCs w:val="0"/>
+          <w:lang w:val="en-US"/>
+        </w:rPr>
+        <w:t>, other</w:t>
       </w:r>
       <w:r>
         <w:rPr>
@@ -516,6 +546,187 @@
     <w:p>
       <w:pPr>
         <w:pStyle w:val="PargrafodaLista"/>
+        <w:numPr>
+          <w:ilvl w:val="0"/>
+          <w:numId w:val="1"/>
+        </w:numPr>
+        <w:jc w:val="both"/>
+        <w:rPr>
+          <w:b/>
+          <w:bCs/>
+        </w:rPr>
+      </w:pPr>
+      <w:r>
+        <w:rPr>
+          <w:b/>
+          <w:bCs/>
+        </w:rPr>
+        <w:t>Data</w:t>
+      </w:r>
+    </w:p>
+    <w:p>
+      <w:pPr>
+        <w:ind w:left="360"/>
+        <w:jc w:val="both"/>
+        <w:rPr>
+          <w:lang w:val="en-US"/>
+        </w:rPr>
+      </w:pPr>
+      <w:r>
+        <w:rPr>
+          <w:lang w:val="en-US"/>
+        </w:rPr>
+        <w:t>The data to be used i</w:t>
+      </w:r>
+      <w:r>
+        <w:rPr>
+          <w:lang w:val="en-US"/>
+        </w:rPr>
+        <w:t>n this analysis will be provided by three sources:</w:t>
+      </w:r>
+    </w:p>
+    <w:p>
+      <w:pPr>
+        <w:pStyle w:val="PargrafodaLista"/>
+        <w:numPr>
+          <w:ilvl w:val="0"/>
+          <w:numId w:val="2"/>
+        </w:numPr>
+        <w:jc w:val="both"/>
+        <w:rPr>
+          <w:b/>
+          <w:bCs/>
+          <w:lang w:val="en-US"/>
+        </w:rPr>
+      </w:pPr>
+      <w:r>
+        <w:rPr>
+          <w:b/>
+          <w:bCs/>
+          <w:lang w:val="en-US"/>
+        </w:rPr>
+        <w:t>Foursquare</w:t>
+      </w:r>
+    </w:p>
+    <w:p>
+      <w:pPr>
+        <w:pStyle w:val="PargrafodaLista"/>
+        <w:numPr>
+          <w:ilvl w:val="0"/>
+          <w:numId w:val="2"/>
+        </w:numPr>
+      </w:pPr>
+      <w:r>
+        <w:rPr>
+          <w:b/>
+          <w:bCs/>
+        </w:rPr>
+        <w:t xml:space="preserve">“Vitória Bairro a Bairro </w:t>
+      </w:r>
+      <w:r>
+        <w:rPr>
+          <w:b/>
+          <w:bCs/>
+        </w:rPr>
+        <w:t>–</w:t>
+      </w:r>
+      <w:r>
+        <w:rPr>
+          <w:b/>
+          <w:bCs/>
+        </w:rPr>
+        <w:t xml:space="preserve"> 2013</w:t>
+      </w:r>
+      <w:r>
+        <w:rPr>
+          <w:b/>
+          <w:bCs/>
+        </w:rPr>
+        <w:t>”</w:t>
+      </w:r>
+      <w:r>
+        <w:rPr>
+          <w:b/>
+          <w:bCs/>
+        </w:rPr>
+        <w:t xml:space="preserve"> report</w:t>
+      </w:r>
+      <w:r>
+        <w:t xml:space="preserve"> (</w:t>
+      </w:r>
+      <w:hyperlink r:id="rId9" w:history="1">
+        <w:r>
+          <w:rPr>
+            <w:rStyle w:val="Hyperlink"/>
+          </w:rPr>
+          <w:t>http://legado.vitoria.es.gov.br/regionais/geral/publicacoes/Vitoria_bairro_bairro/Vit%C3%B3ria_bairro_%20a_bairro.pdf</w:t>
+        </w:r>
+      </w:hyperlink>
+      <w:r>
+        <w:t>)</w:t>
+      </w:r>
+    </w:p>
+    <w:p>
+      <w:pPr>
+        <w:pStyle w:val="PargrafodaLista"/>
+        <w:numPr>
+          <w:ilvl w:val="0"/>
+          <w:numId w:val="2"/>
+        </w:numPr>
+      </w:pPr>
+      <w:r>
+        <w:rPr>
+          <w:b/>
+          <w:bCs/>
+        </w:rPr>
+        <w:t>“Administrative regions – Vitória” report</w:t>
+      </w:r>
+      <w:r>
+        <w:t xml:space="preserve"> (</w:t>
+      </w:r>
+      <w:hyperlink r:id="rId10" w:history="1">
+        <w:r>
+          <w:rPr>
+            <w:rStyle w:val="Hyperlink"/>
+          </w:rPr>
+          <w:t>http://legado.vitoria.es.gov.br/regionais/geral/dados/reg_adm_ger.pdf</w:t>
+        </w:r>
+      </w:hyperlink>
+      <w:r>
+        <w:t>)</w:t>
+      </w:r>
+    </w:p>
+    <w:p>
+      <w:pPr>
+        <w:pStyle w:val="PargrafodaLista"/>
+        <w:ind w:left="1080"/>
+      </w:pPr>
+    </w:p>
+    <w:p>
+      <w:pPr>
+        <w:pStyle w:val="PargrafodaLista"/>
+        <w:numPr>
+          <w:ilvl w:val="1"/>
+          <w:numId w:val="1"/>
+        </w:numPr>
+        <w:jc w:val="both"/>
+        <w:rPr>
+          <w:rStyle w:val="Forte"/>
+          <w:b w:val="0"/>
+          <w:bCs w:val="0"/>
+        </w:rPr>
+      </w:pPr>
+      <w:r>
+        <w:rPr>
+          <w:rStyle w:val="Forte"/>
+          <w:lang w:val="en-US"/>
+        </w:rPr>
+        <w:t>Foursquare</w:t>
+      </w:r>
+    </w:p>
+    <w:p>
+      <w:pPr>
+        <w:pStyle w:val="PargrafodaLista"/>
         <w:ind w:left="792"/>
         <w:jc w:val="both"/>
         <w:rPr>
@@ -525,6 +736,175 @@
           <w:lang w:val="en-US"/>
         </w:rPr>
       </w:pPr>
+      <w:r>
+        <w:rPr>
+          <w:rStyle w:val="Forte"/>
+          <w:b w:val="0"/>
+          <w:bCs w:val="0"/>
+          <w:lang w:val="en-US"/>
+        </w:rPr>
+        <w:t xml:space="preserve">The </w:t>
+      </w:r>
+      <w:r>
+        <w:rPr>
+          <w:rStyle w:val="Forte"/>
+          <w:b w:val="0"/>
+          <w:bCs w:val="0"/>
+          <w:lang w:val="en-US"/>
+        </w:rPr>
+        <w:t>Foursquare will be responsible to show others main bars in Vitória</w:t>
+      </w:r>
+      <w:r>
+        <w:rPr>
+          <w:rStyle w:val="Forte"/>
+          <w:b w:val="0"/>
+          <w:bCs w:val="0"/>
+          <w:lang w:val="en-US"/>
+        </w:rPr>
+        <w:t>.</w:t>
+      </w:r>
+    </w:p>
+    <w:p>
+      <w:pPr>
+        <w:pStyle w:val="PargrafodaLista"/>
+        <w:ind w:left="792"/>
+        <w:jc w:val="both"/>
+        <w:rPr>
+          <w:rStyle w:val="Forte"/>
+          <w:b w:val="0"/>
+          <w:bCs w:val="0"/>
+          <w:lang w:val="en-US"/>
+        </w:rPr>
+      </w:pPr>
+    </w:p>
+    <w:p>
+      <w:pPr>
+        <w:pStyle w:val="PargrafodaLista"/>
+        <w:numPr>
+          <w:ilvl w:val="1"/>
+          <w:numId w:val="1"/>
+        </w:numPr>
+        <w:jc w:val="both"/>
+        <w:rPr>
+          <w:b/>
+          <w:bCs/>
+          <w:lang w:val="en-US"/>
+        </w:rPr>
+      </w:pPr>
+      <w:r>
+        <w:rPr>
+          <w:b/>
+          <w:bCs/>
+        </w:rPr>
+        <w:t xml:space="preserve">“Vitória </w:t>
+      </w:r>
+      <w:r>
+        <w:rPr>
+          <w:rStyle w:val="Forte"/>
+          <w:lang w:val="en-US"/>
+        </w:rPr>
+        <w:t>Bairro</w:t>
+      </w:r>
+      <w:r>
+        <w:rPr>
+          <w:b/>
+          <w:bCs/>
+        </w:rPr>
+        <w:t xml:space="preserve"> a Bairro – 2013” report</w:t>
+      </w:r>
+    </w:p>
+    <w:p>
+      <w:pPr>
+        <w:pStyle w:val="PargrafodaLista"/>
+        <w:ind w:left="792"/>
+        <w:jc w:val="both"/>
+        <w:rPr>
+          <w:lang w:val="en-US"/>
+        </w:rPr>
+      </w:pPr>
+      <w:r>
+        <w:rPr>
+          <w:lang w:val="en-US"/>
+        </w:rPr>
+        <w:t>This report will provide some i</w:t>
+      </w:r>
+      <w:r>
+        <w:rPr>
+          <w:lang w:val="en-US"/>
+        </w:rPr>
+        <w:t>nformations as Male and Female concentration per region</w:t>
+      </w:r>
+      <w:r>
+        <w:rPr>
+          <w:lang w:val="en-US"/>
+        </w:rPr>
+        <w:t>, age range</w:t>
+      </w:r>
+      <w:r>
+        <w:rPr>
+          <w:lang w:val="en-US"/>
+        </w:rPr>
+        <w:t xml:space="preserve"> and income class.</w:t>
+      </w:r>
+    </w:p>
+    <w:p>
+      <w:pPr>
+        <w:pStyle w:val="PargrafodaLista"/>
+        <w:ind w:left="792"/>
+        <w:jc w:val="both"/>
+        <w:rPr>
+          <w:lang w:val="en-US"/>
+        </w:rPr>
+      </w:pPr>
+    </w:p>
+    <w:p>
+      <w:pPr>
+        <w:pStyle w:val="PargrafodaLista"/>
+        <w:numPr>
+          <w:ilvl w:val="1"/>
+          <w:numId w:val="1"/>
+        </w:numPr>
+        <w:jc w:val="both"/>
+        <w:rPr>
+          <w:b/>
+          <w:bCs/>
+        </w:rPr>
+      </w:pPr>
+      <w:r>
+        <w:rPr>
+          <w:b/>
+          <w:bCs/>
+        </w:rPr>
+        <w:t>“Administrative regions – Vitória” report</w:t>
+      </w:r>
+    </w:p>
+    <w:p>
+      <w:pPr>
+        <w:pStyle w:val="PargrafodaLista"/>
+        <w:ind w:left="792"/>
+        <w:jc w:val="both"/>
+        <w:rPr>
+          <w:lang w:val="en-US"/>
+        </w:rPr>
+      </w:pPr>
+      <w:r>
+        <w:rPr>
+          <w:lang w:val="en-US"/>
+        </w:rPr>
+        <w:t xml:space="preserve">Vitória is divided in </w:t>
+      </w:r>
+      <w:r>
+        <w:rPr>
+          <w:lang w:val="en-US"/>
+        </w:rPr>
+        <w:t>seven a</w:t>
+      </w:r>
+      <w:r>
+        <w:rPr>
+          <w:lang w:val="en-US"/>
+        </w:rPr>
+        <w:t>dministrative regions. This information will be acquired from this report.</w:t>
+      </w:r>
       <w:bookmarkStart w:id="0" w:name="_GoBack"/>
       <w:bookmarkEnd w:id="0"/>
     </w:p>
@@ -543,7 +923,7 @@
   <w:abstractNum w:abstractNumId="0" w15:restartNumberingAfterBreak="0">
     <w:nsid w:val="39A4034F"/>
     <w:multiLevelType w:val="multilevel"/>
-    <w:tmpl w:val="0416001F"/>
+    <w:tmpl w:val="95D0C968"/>
     <w:lvl w:ilvl="0">
       <w:start w:val="1"/>
       <w:numFmt w:val="decimal"/>
@@ -563,6 +943,8 @@
       </w:pPr>
       <w:rPr>
         <w:rFonts w:hint="default"/>
+        <w:b/>
+        <w:bCs/>
       </w:rPr>
     </w:lvl>
     <w:lvl w:ilvl="2">
@@ -629,8 +1011,101 @@
       </w:pPr>
     </w:lvl>
   </w:abstractNum>
+  <w:abstractNum w:abstractNumId="1" w15:restartNumberingAfterBreak="0">
+    <w:nsid w:val="5A650E59"/>
+    <w:multiLevelType w:val="hybridMultilevel"/>
+    <w:tmpl w:val="CF28BD50"/>
+    <w:lvl w:ilvl="0" w:tplc="2DF0CBEA">
+      <w:start w:val="1"/>
+      <w:numFmt w:val="decimal"/>
+      <w:lvlText w:val="%1."/>
+      <w:lvlJc w:val="left"/>
+      <w:pPr>
+        <w:ind w:left="1080" w:hanging="360"/>
+      </w:pPr>
+      <w:rPr>
+        <w:b/>
+        <w:bCs/>
+      </w:rPr>
+    </w:lvl>
+    <w:lvl w:ilvl="1" w:tplc="04160019" w:tentative="1">
+      <w:start w:val="1"/>
+      <w:numFmt w:val="lowerLetter"/>
+      <w:lvlText w:val="%2."/>
+      <w:lvlJc w:val="left"/>
+      <w:pPr>
+        <w:ind w:left="1800" w:hanging="360"/>
+      </w:pPr>
+    </w:lvl>
+    <w:lvl w:ilvl="2" w:tplc="0416001B" w:tentative="1">
+      <w:start w:val="1"/>
+      <w:numFmt w:val="lowerRoman"/>
+      <w:lvlText w:val="%3."/>
+      <w:lvlJc w:val="right"/>
+      <w:pPr>
+        <w:ind w:left="2520" w:hanging="180"/>
+      </w:pPr>
+    </w:lvl>
+    <w:lvl w:ilvl="3" w:tplc="0416000F" w:tentative="1">
+      <w:start w:val="1"/>
+      <w:numFmt w:val="decimal"/>
+      <w:lvlText w:val="%4."/>
+      <w:lvlJc w:val="left"/>
+      <w:pPr>
+        <w:ind w:left="3240" w:hanging="360"/>
+      </w:pPr>
+    </w:lvl>
+    <w:lvl w:ilvl="4" w:tplc="04160019" w:tentative="1">
+      <w:start w:val="1"/>
+      <w:numFmt w:val="lowerLetter"/>
+      <w:lvlText w:val="%5."/>
+      <w:lvlJc w:val="left"/>
+      <w:pPr>
+        <w:ind w:left="3960" w:hanging="360"/>
+      </w:pPr>
+    </w:lvl>
+    <w:lvl w:ilvl="5" w:tplc="0416001B" w:tentative="1">
+      <w:start w:val="1"/>
+      <w:numFmt w:val="lowerRoman"/>
+      <w:lvlText w:val="%6."/>
+      <w:lvlJc w:val="right"/>
+      <w:pPr>
+        <w:ind w:left="4680" w:hanging="180"/>
+      </w:pPr>
+    </w:lvl>
+    <w:lvl w:ilvl="6" w:tplc="0416000F" w:tentative="1">
+      <w:start w:val="1"/>
+      <w:numFmt w:val="decimal"/>
+      <w:lvlText w:val="%7."/>
+      <w:lvlJc w:val="left"/>
+      <w:pPr>
+        <w:ind w:left="5400" w:hanging="360"/>
+      </w:pPr>
+    </w:lvl>
+    <w:lvl w:ilvl="7" w:tplc="04160019" w:tentative="1">
+      <w:start w:val="1"/>
+      <w:numFmt w:val="lowerLetter"/>
+      <w:lvlText w:val="%8."/>
+      <w:lvlJc w:val="left"/>
+      <w:pPr>
+        <w:ind w:left="6120" w:hanging="360"/>
+      </w:pPr>
+    </w:lvl>
+    <w:lvl w:ilvl="8" w:tplc="0416001B" w:tentative="1">
+      <w:start w:val="1"/>
+      <w:numFmt w:val="lowerRoman"/>
+      <w:lvlText w:val="%9."/>
+      <w:lvlJc w:val="right"/>
+      <w:pPr>
+        <w:ind w:left="6840" w:hanging="180"/>
+      </w:pPr>
+    </w:lvl>
+  </w:abstractNum>
   <w:num w:numId="1">
     <w:abstractNumId w:val="0"/>
+  </w:num>
+  <w:num w:numId="2">
+    <w:abstractNumId w:val="1"/>
   </w:num>
 </w:numbering>
 </file>
@@ -1086,6 +1561,18 @@
       <w:bCs/>
     </w:rPr>
   </w:style>
+  <w:style w:type="character" w:styleId="Hyperlink">
+    <w:name w:val="Hyperlink"/>
+    <w:basedOn w:val="Fontepargpadro"/>
+    <w:uiPriority w:val="99"/>
+    <w:semiHidden/>
+    <w:unhideWhenUsed/>
+    <w:rsid w:val="008409AE"/>
+    <w:rPr>
+      <w:color w:val="0000FF"/>
+      <w:u w:val="single"/>
+    </w:rPr>
+  </w:style>
 </w:styles>
 </file>
 
@@ -1385,6 +1872,21 @@
 </file>
 
 <file path=customXml/item1.xml><?xml version="1.0" encoding="utf-8"?>
+<p:properties xmlns:p="http://schemas.microsoft.com/office/2006/metadata/properties" xmlns:xsi="http://www.w3.org/2001/XMLSchema-instance" xmlns:pc="http://schemas.microsoft.com/office/infopath/2007/PartnerControls">
+  <documentManagement/>
+</p:properties>
+</file>
+
+<file path=customXml/item2.xml><?xml version="1.0" encoding="utf-8"?>
+<?mso-contentType ?>
+<FormTemplates xmlns="http://schemas.microsoft.com/sharepoint/v3/contenttype/forms">
+  <Display>DocumentLibraryForm</Display>
+  <Edit>DocumentLibraryForm</Edit>
+  <New>DocumentLibraryForm</New>
+</FormTemplates>
+</file>
+
+<file path=customXml/item3.xml><?xml version="1.0" encoding="utf-8"?>
 <ct:contentTypeSchema xmlns:ct="http://schemas.microsoft.com/office/2006/metadata/contentType" xmlns:ma="http://schemas.microsoft.com/office/2006/metadata/properties/metaAttributes" ct:_="" ma:_="" ma:contentTypeName="Documento" ma:contentTypeID="0x010100DF56A35CDAD1BA4883D17DAFAB1B234B" ma:contentTypeVersion="12" ma:contentTypeDescription="Crie um novo documento." ma:contentTypeScope="" ma:versionID="c8461b748ddbecb070f666691d53276a">
   <xsd:schema xmlns:xsd="http://www.w3.org/2001/XMLSchema" xmlns:xs="http://www.w3.org/2001/XMLSchema" xmlns:p="http://schemas.microsoft.com/office/2006/metadata/properties" xmlns:ns3="a23e1233-7c4b-4518-804a-edfbb0f69c1b" xmlns:ns4="3c934c0b-e1b0-4f3e-be66-d93f45bcb7db" targetNamespace="http://schemas.microsoft.com/office/2006/metadata/properties" ma:root="true" ma:fieldsID="08d6b65339ace977caedb506aea475a5" ns3:_="" ns4:_="">
     <xsd:import namespace="a23e1233-7c4b-4518-804a-edfbb0f69c1b"/>
@@ -1601,26 +2103,28 @@
 </ct:contentTypeSchema>
 </file>
 
-<file path=customXml/item2.xml><?xml version="1.0" encoding="utf-8"?>
-<?mso-contentType ?>
-<FormTemplates xmlns="http://schemas.microsoft.com/sharepoint/v3/contenttype/forms">
-  <Display>DocumentLibraryForm</Display>
-  <Edit>DocumentLibraryForm</Edit>
-  <New>DocumentLibraryForm</New>
-</FormTemplates>
-</file>
-
-<file path=customXml/item3.xml><?xml version="1.0" encoding="utf-8"?>
-<p:properties xmlns:p="http://schemas.microsoft.com/office/2006/metadata/properties" xmlns:xsi="http://www.w3.org/2001/XMLSchema-instance" xmlns:pc="http://schemas.microsoft.com/office/infopath/2007/PartnerControls">
-  <documentManagement/>
-</p:properties>
-</file>
-
 <file path=customXml/item4.xml><?xml version="1.0" encoding="utf-8"?>
 <b:Sources xmlns:b="http://schemas.openxmlformats.org/officeDocument/2006/bibliography" xmlns="http://schemas.openxmlformats.org/officeDocument/2006/bibliography" SelectedStyle="\APASixthEditionOfficeOnline.xsl" StyleName="APA" Version="6"/>
 </file>
 
 <file path=customXml/itemProps1.xml><?xml version="1.0" encoding="utf-8"?>
+<ds:datastoreItem xmlns:ds="http://schemas.openxmlformats.org/officeDocument/2006/customXml" ds:itemID="{C5071968-D4B8-4DD8-9EF2-383BEA6F7083}">
+  <ds:schemaRefs>
+    <ds:schemaRef ds:uri="http://schemas.microsoft.com/office/2006/metadata/properties"/>
+    <ds:schemaRef ds:uri="http://schemas.microsoft.com/office/infopath/2007/PartnerControls"/>
+  </ds:schemaRefs>
+</ds:datastoreItem>
+</file>
+
+<file path=customXml/itemProps2.xml><?xml version="1.0" encoding="utf-8"?>
+<ds:datastoreItem xmlns:ds="http://schemas.openxmlformats.org/officeDocument/2006/customXml" ds:itemID="{6BE07199-999B-4185-BC3D-45D4C6254A81}">
+  <ds:schemaRefs>
+    <ds:schemaRef ds:uri="http://schemas.microsoft.com/sharepoint/v3/contenttype/forms"/>
+  </ds:schemaRefs>
+</ds:datastoreItem>
+</file>
+
+<file path=customXml/itemProps3.xml><?xml version="1.0" encoding="utf-8"?>
 <ds:datastoreItem xmlns:ds="http://schemas.openxmlformats.org/officeDocument/2006/customXml" ds:itemID="{E26CAD41-24EE-47A9-80CA-E85B60F70E69}">
   <ds:schemaRefs>
     <ds:schemaRef ds:uri="http://schemas.microsoft.com/office/2006/metadata/contentType"/>
@@ -1639,25 +2143,8 @@
 </ds:datastoreItem>
 </file>
 
-<file path=customXml/itemProps2.xml><?xml version="1.0" encoding="utf-8"?>
-<ds:datastoreItem xmlns:ds="http://schemas.openxmlformats.org/officeDocument/2006/customXml" ds:itemID="{6BE07199-999B-4185-BC3D-45D4C6254A81}">
-  <ds:schemaRefs>
-    <ds:schemaRef ds:uri="http://schemas.microsoft.com/sharepoint/v3/contenttype/forms"/>
-  </ds:schemaRefs>
-</ds:datastoreItem>
-</file>
-
-<file path=customXml/itemProps3.xml><?xml version="1.0" encoding="utf-8"?>
-<ds:datastoreItem xmlns:ds="http://schemas.openxmlformats.org/officeDocument/2006/customXml" ds:itemID="{C5071968-D4B8-4DD8-9EF2-383BEA6F7083}">
-  <ds:schemaRefs>
-    <ds:schemaRef ds:uri="http://schemas.microsoft.com/office/2006/metadata/properties"/>
-    <ds:schemaRef ds:uri="http://schemas.microsoft.com/office/infopath/2007/PartnerControls"/>
-  </ds:schemaRefs>
-</ds:datastoreItem>
-</file>
-
 <file path=customXml/itemProps4.xml><?xml version="1.0" encoding="utf-8"?>
-<ds:datastoreItem xmlns:ds="http://schemas.openxmlformats.org/officeDocument/2006/customXml" ds:itemID="{E98436D1-645A-4DBB-947D-58C97B0E1BA9}">
+<ds:datastoreItem xmlns:ds="http://schemas.openxmlformats.org/officeDocument/2006/customXml" ds:itemID="{84634DDF-08EF-49FB-BEF4-9812FD7DC768}">
   <ds:schemaRefs>
     <ds:schemaRef ds:uri="http://schemas.openxmlformats.org/officeDocument/2006/bibliography"/>
   </ds:schemaRefs>

</xml_diff>